<commit_message>
all bias data working ok
</commit_message>
<xml_diff>
--- a/report_word/F050I.docx
+++ b/report_word/F050I.docx
@@ -953,7 +953,7 @@
                 <w:sz w:val="22"/>
                 <w:szCs w:val="22"/>
               </w:rPr>
-              <w:t/>
+              <w:t>1.797</w:t>
             </w:r>
           </w:p>
         </w:tc>
@@ -1127,7 +1127,7 @@
                 <w:szCs w:val="22"/>
                 <w:lang w:val="it-IT"/>
               </w:rPr>
-              <w:t/>
+              <w:t>137.2</w:t>
             </w:r>
           </w:p>
         </w:tc>
@@ -1309,7 +1309,7 @@
                 <w:sz w:val="22"/>
                 <w:szCs w:val="22"/>
               </w:rPr>
-              <w:t/>
+              <w:t>1.798</w:t>
             </w:r>
           </w:p>
         </w:tc>
@@ -1482,7 +1482,7 @@
                 <w:sz w:val="22"/>
                 <w:szCs w:val="22"/>
               </w:rPr>
-              <w:t/>
+              <w:t>5</w:t>
             </w:r>
           </w:p>
         </w:tc>
@@ -1662,7 +1662,7 @@
                 <w:sz w:val="22"/>
                 <w:szCs w:val="22"/>
               </w:rPr>
-              <w:t/>
+              <w:t>2.995</w:t>
             </w:r>
           </w:p>
         </w:tc>
@@ -1835,7 +1835,7 @@
                 <w:sz w:val="22"/>
                 <w:szCs w:val="22"/>
               </w:rPr>
-              <w:t/>
+              <w:t>3</w:t>
             </w:r>
           </w:p>
         </w:tc>
@@ -2024,7 +2024,7 @@
                 <w:sz w:val="22"/>
                 <w:szCs w:val="22"/>
               </w:rPr>
-              <w:t/>
+              <w:t>5.00</w:t>
             </w:r>
           </w:p>
         </w:tc>
@@ -2203,7 +2203,7 @@
                 <w:sz w:val="22"/>
                 <w:szCs w:val="22"/>
               </w:rPr>
-              <w:t/>
+              <w:t>1.198</w:t>
             </w:r>
           </w:p>
         </w:tc>
@@ -2375,7 +2375,7 @@
                 <w:sz w:val="22"/>
                 <w:szCs w:val="22"/>
               </w:rPr>
-              <w:t/>
+              <w:t>0.891</w:t>
             </w:r>
           </w:p>
         </w:tc>
@@ -2547,7 +2547,7 @@
                 <w:sz w:val="22"/>
                 <w:szCs w:val="22"/>
               </w:rPr>
-              <w:t/>
+              <w:t>0.899</w:t>
             </w:r>
           </w:p>
         </w:tc>

</xml_diff>

<commit_message>
all working apart from notes
</commit_message>
<xml_diff>
--- a/report_word/F050I.docx
+++ b/report_word/F050I.docx
@@ -39,7 +39,7 @@
           <w:sz w:val="48"/>
           <w:szCs w:val="48"/>
         </w:rPr>
-        <w:t>I</w:t>
+        <w:t>U</w:t>
       </w:r>
     </w:p>
     <w:p>
@@ -276,7 +276,7 @@
                 <w:color w:val="000000"/>
                 <w:lang w:val="it-IT"/>
               </w:rPr>
-              <w:t>F050I</w:t>
+              <w:t>F050U</w:t>
             </w:r>
           </w:p>
         </w:tc>
@@ -304,7 +304,7 @@
                 <w:sz w:val="22"/>
                 <w:szCs w:val="22"/>
               </w:rPr>
-              <w:t>0.1</w:t>
+              <w:t>0.8</w:t>
             </w:r>
           </w:p>
         </w:tc>

</xml_diff>

<commit_message>
all working with config file apart from notes
</commit_message>
<xml_diff>
--- a/report_word/F050I.docx
+++ b/report_word/F050I.docx
@@ -39,7 +39,7 @@
           <w:sz w:val="48"/>
           <w:szCs w:val="48"/>
         </w:rPr>
-        <w:t>U</w:t>
+        <w:t>A</w:t>
       </w:r>
     </w:p>
     <w:p>
@@ -276,7 +276,7 @@
                 <w:color w:val="000000"/>
                 <w:lang w:val="it-IT"/>
               </w:rPr>
-              <w:t>F050U</w:t>
+              <w:t>F050A</w:t>
             </w:r>
           </w:p>
         </w:tc>
@@ -304,7 +304,7 @@
                 <w:sz w:val="22"/>
                 <w:szCs w:val="22"/>
               </w:rPr>
-              <w:t>0.8</w:t>
+              <w:t>0.1</w:t>
             </w:r>
           </w:p>
         </w:tc>
@@ -413,7 +413,7 @@
                 <w:sz w:val="22"/>
                 <w:szCs w:val="22"/>
               </w:rPr>
-              <w:t>Italian</w:t>
+              <w:t>German</w:t>
             </w:r>
           </w:p>
         </w:tc>

</xml_diff>

<commit_message>
notes working: all working properly
</commit_message>
<xml_diff>
--- a/report_word/F050I.docx
+++ b/report_word/F050I.docx
@@ -39,7 +39,7 @@
           <w:sz w:val="48"/>
           <w:szCs w:val="48"/>
         </w:rPr>
-        <w:t>A</w:t>
+        <w:t>I</w:t>
       </w:r>
     </w:p>
     <w:p>
@@ -276,7 +276,7 @@
                 <w:color w:val="000000"/>
                 <w:lang w:val="it-IT"/>
               </w:rPr>
-              <w:t>F050A</w:t>
+              <w:t>F050I</w:t>
             </w:r>
           </w:p>
         </w:tc>
@@ -413,7 +413,7 @@
                 <w:sz w:val="22"/>
                 <w:szCs w:val="22"/>
               </w:rPr>
-              <w:t>German</w:t>
+              <w:t>Italian</w:t>
             </w:r>
           </w:p>
         </w:tc>
@@ -5040,7 +5040,11 @@
         <w:rPr>
           <w:color w:val="000000"/>
         </w:rPr>
-        <w:t/>
+        <w:t>scratches on bottom</w:t>
+        <w:br/>
+        <w:t>exposed copper on bottom</w:t>
+        <w:br/>
+        <w:t>large scratches on bottom</w:t>
       </w:r>
     </w:p>
     <w:p>

</xml_diff>